<commit_message>
update the information about NC and NCC meta and proposal bibliography
</commit_message>
<xml_diff>
--- a/Projects/202107_CM/proposal.docx
+++ b/Projects/202107_CM/proposal.docx
@@ -23,7 +23,7 @@
         <w:pStyle w:val="Date"/>
       </w:pPr>
       <w:r>
-        <w:t xml:space="preserve">2021/7/26</w:t>
+        <w:t xml:space="preserve">2021-08-19</w:t>
       </w:r>
     </w:p>
     <w:bookmarkStart w:id="20" w:name="緒論"/>
@@ -97,6 +97,32 @@
         <w:pStyle w:val="BodyText"/>
       </w:pPr>
       <w:r>
+        <w:t xml:space="preserve">Boot et al. (2021)</w:t>
+      </w:r>
+      <w:r>
+        <w:t xml:space="preserve"> </w:t>
+      </w:r>
+      <w:r>
+        <w:t xml:space="preserve">使用</w:t>
+      </w:r>
+      <w:r>
+        <w:t xml:space="preserve"> </w:t>
+      </w:r>
+      <w:r>
+        <w:t xml:space="preserve">Cacioppo, Petty, and Kao (1984)</w:t>
+      </w:r>
+      <w:r>
+        <w:t xml:space="preserve"> </w:t>
+      </w:r>
+      <w:r>
+        <w:t xml:space="preserve">18題版本</w:t>
+      </w:r>
+    </w:p>
+    <w:p>
+      <w:pPr>
+        <w:pStyle w:val="BodyText"/>
+      </w:pPr>
+      <w:r>
         <w:t xml:space="preserve">Need for cognitive closure(認知停歇需求)</w:t>
       </w:r>
     </w:p>
@@ -112,6 +138,32 @@
       </w:r>
       <w:r>
         <w:t xml:space="preserve">Kruglanski et al. (1997)</w:t>
+      </w:r>
+    </w:p>
+    <w:p>
+      <w:pPr>
+        <w:pStyle w:val="BodyText"/>
+      </w:pPr>
+      <w:r>
+        <w:t xml:space="preserve">Boot et al. (2021)</w:t>
+      </w:r>
+      <w:r>
+        <w:t xml:space="preserve"> </w:t>
+      </w:r>
+      <w:r>
+        <w:t xml:space="preserve">使用</w:t>
+      </w:r>
+      <w:r>
+        <w:t xml:space="preserve"> </w:t>
+      </w:r>
+      <w:r>
+        <w:t xml:space="preserve">Kruglanski et al. (1997)</w:t>
+      </w:r>
+      <w:r>
+        <w:t xml:space="preserve"> </w:t>
+      </w:r>
+      <w:r>
+        <w:t xml:space="preserve">47題版本</w:t>
       </w:r>
     </w:p>
     <w:p>
@@ -306,7 +358,7 @@
       </w:tr>
     </w:tbl>
     <w:bookmarkEnd w:id="20"/>
-    <w:bookmarkStart w:id="21" w:name="方法"/>
+    <w:bookmarkStart w:id="24" w:name="方法"/>
     <w:p>
       <w:pPr>
         <w:pStyle w:val="Heading2"/>
@@ -407,28 +459,109 @@
         <w:t xml:space="preserve">認知動機問卷: NC(Q16),NCC(Q17)</w:t>
       </w:r>
     </w:p>
+    <w:p>
+      <w:pPr>
+        <w:pStyle w:val="FirstParagraph"/>
+      </w:pPr>
+      <w:r>
+        <w:t xml:space="preserve">問卷使用網路實驗平台Psytoolkit編制。</w:t>
+      </w:r>
+    </w:p>
+    <w:bookmarkStart w:id="21" w:name="研究材料"/>
+    <w:p>
+      <w:pPr>
+        <w:pStyle w:val="Heading3"/>
+      </w:pPr>
+      <w:r>
+        <w:t xml:space="preserve">研究材料</w:t>
+      </w:r>
+    </w:p>
+    <w:p>
+      <w:pPr>
+        <w:pStyle w:val="FirstParagraph"/>
+      </w:pPr>
+      <w:r>
+        <w:t xml:space="preserve">依據原始文獻的研究，研究的材料分別為冠狀病毒之問答題事實題。</w:t>
+      </w:r>
+      <w:r>
+        <w:t xml:space="preserve"> </w:t>
+      </w:r>
+      <w:r>
+        <w:t xml:space="preserve">1.W1</w:t>
+      </w:r>
+    </w:p>
+    <w:p>
+      <w:pPr>
+        <w:pStyle w:val="BodyText"/>
+      </w:pPr>
+      <w:r>
+        <w:t xml:space="preserve">(1)疫情資訊題目：總共32題，分別為12題真實資訊，12題不實資訊，8題陰謀論，使用李克特5點量表，從</w:t>
+      </w:r>
+      <w:r>
+        <w:t xml:space="preserve">“</w:t>
+      </w:r>
+      <w:r>
+        <w:t xml:space="preserve">1.我確定這不是真的</w:t>
+      </w:r>
+      <w:r>
+        <w:t xml:space="preserve">”</w:t>
+      </w:r>
+      <w:r>
+        <w:t xml:space="preserve">到</w:t>
+      </w:r>
+      <w:r>
+        <w:t xml:space="preserve">“</w:t>
+      </w:r>
+      <w:r>
+        <w:t xml:space="preserve">5.我確定這是真的</w:t>
+      </w:r>
+      <w:r>
+        <w:t xml:space="preserve">”</w:t>
+      </w:r>
+      <w:r>
+        <w:t xml:space="preserve">。與原始文獻研究材料不同的是，原始研究為2020年，有一些疫情資訊過於老舊，且民眾重視的議題也有所改變，不適用於當今2021年。所以本研究各替換真實資訊與不實資訊各6題，改為疫苗資訊相關的題目，較符合現今社會大眾重視的議題，並更新較舊的疫情資訊。為了避免設計題目沒有證據支持，我們的題目都是由台灣事實查核中心、台灣內科醫學會網路學誌測驗、衛生福利部疾管署、臺大醫院家庭醫學部《COVID-19知識就是力量》參考編制而成，陰謀論則是由台灣適時查核中心與網路新聞平台所參考。題目設定好再交由假新聞清潔劑評估每一題的描述，確認每一題的正確回答4分以上達到80%，以確認訊息呈現的難易度與資訊的正確性，若沒有達成上述條件，則會再做修改或重新找題目。</w:t>
+      </w:r>
+    </w:p>
+    <w:p>
+      <w:pPr>
+        <w:pStyle w:val="BodyText"/>
+      </w:pPr>
+      <w:r>
+        <w:t xml:space="preserve">(2)認知動機「Need for Cognition(NC)」：總共為18題。翻譯自Need for Cognition Scale ，由本研究者由英文翻譯成中文，再請他人由我們翻譯的中文再翻回英文，相互對照，確認翻譯內容與原量表意義相同。</w:t>
+      </w:r>
+    </w:p>
+    <w:p>
+      <w:pPr>
+        <w:pStyle w:val="BodyText"/>
+      </w:pPr>
+      <w:r>
+        <w:t xml:space="preserve">(3)認知停歇需求「Need for Cognition Closure(NCC)」總共為47題。翻譯自Need for Closure Scale (NFC)</w:t>
+      </w:r>
+      <w:r>
+        <w:t xml:space="preserve"> </w:t>
+      </w:r>
+      <w:r>
+        <w:t xml:space="preserve">，由本研究者由英文翻譯成中文，再請他人由我們翻譯的中文再翻回英文，相互對照，確認翻譯內容與原量表意義相同。</w:t>
+      </w:r>
+    </w:p>
     <w:bookmarkEnd w:id="21"/>
-    <w:bookmarkStart w:id="33" w:name="分析計畫"/>
-    <w:p>
-      <w:pPr>
-        <w:pStyle w:val="Heading2"/>
-      </w:pPr>
-      <w:r>
-        <w:t xml:space="preserve">分析計畫</w:t>
-      </w:r>
-    </w:p>
-    <w:p>
-      <w:pPr>
-        <w:pStyle w:val="FirstParagraph"/>
-      </w:pPr>
-      <w:r>
-        <w:t xml:space="preserve">(原研究第一波分析)</w:t>
-      </w:r>
-      <w:r>
-        <w:t xml:space="preserve"> </w:t>
-      </w:r>
-      <w:r>
-        <w:t xml:space="preserve">1. 疫情資訊回應資料的分類檢測：隨機選取200位參與者的資料進行確證性因素分析，分解兩種因素：Knowledge, Conspiracy Rejection</w:t>
+    <w:bookmarkStart w:id="22" w:name="研究參與者估計"/>
+    <w:p>
+      <w:pPr>
+        <w:pStyle w:val="Heading3"/>
+      </w:pPr>
+      <w:r>
+        <w:t xml:space="preserve">研究參與者估計</w:t>
+      </w:r>
+    </w:p>
+    <w:bookmarkEnd w:id="22"/>
+    <w:bookmarkStart w:id="23" w:name="研究程序"/>
+    <w:p>
+      <w:pPr>
+        <w:pStyle w:val="Heading3"/>
+      </w:pPr>
+      <w:r>
+        <w:t xml:space="preserve">研究程序</w:t>
       </w:r>
     </w:p>
     <w:p>
@@ -440,7 +573,78 @@
         <w:pStyle w:val="Compact"/>
       </w:pPr>
       <w:r>
-        <w:t xml:space="preserve">確設性假設分析</w:t>
+        <w:t xml:space="preserve">確認重制研究題目</w:t>
+      </w:r>
+    </w:p>
+    <w:p>
+      <w:pPr>
+        <w:numPr>
+          <w:ilvl w:val="0"/>
+          <w:numId w:val="1002"/>
+        </w:numPr>
+        <w:pStyle w:val="Compact"/>
+      </w:pPr>
+      <w:r>
+        <w:t xml:space="preserve">編制研究問卷</w:t>
+      </w:r>
+    </w:p>
+    <w:p>
+      <w:pPr>
+        <w:numPr>
+          <w:ilvl w:val="0"/>
+          <w:numId w:val="1002"/>
+        </w:numPr>
+        <w:pStyle w:val="Compact"/>
+      </w:pPr>
+      <w:r>
+        <w:t xml:space="preserve">確認分析計畫</w:t>
+      </w:r>
+    </w:p>
+    <w:p>
+      <w:pPr>
+        <w:numPr>
+          <w:ilvl w:val="0"/>
+          <w:numId w:val="1002"/>
+        </w:numPr>
+        <w:pStyle w:val="Compact"/>
+      </w:pPr>
+      <w:r>
+        <w:t xml:space="preserve">相關文獻探討</w:t>
+      </w:r>
+    </w:p>
+    <w:p>
+      <w:pPr>
+        <w:numPr>
+          <w:ilvl w:val="0"/>
+          <w:numId w:val="1002"/>
+        </w:numPr>
+        <w:pStyle w:val="Compact"/>
+      </w:pPr>
+      <w:r>
+        <w:t xml:space="preserve">收集資料</w:t>
+      </w:r>
+    </w:p>
+    <w:p>
+      <w:pPr>
+        <w:numPr>
+          <w:ilvl w:val="0"/>
+          <w:numId w:val="1002"/>
+        </w:numPr>
+        <w:pStyle w:val="Compact"/>
+      </w:pPr>
+      <w:r>
+        <w:t xml:space="preserve">分析與討論</w:t>
+      </w:r>
+    </w:p>
+    <w:bookmarkEnd w:id="23"/>
+    <w:bookmarkEnd w:id="24"/>
+    <w:bookmarkStart w:id="36" w:name="分析計畫"/>
+    <w:p>
+      <w:pPr>
+        <w:pStyle w:val="Heading2"/>
+      </w:pPr>
+      <w:r>
+        <w:t xml:space="preserve">分析計畫</w:t>
       </w:r>
     </w:p>
     <w:p>
@@ -448,27 +652,13 @@
         <w:pStyle w:val="FirstParagraph"/>
       </w:pPr>
       <w:r>
-        <w:t xml:space="preserve">檢測資料符合有Knowledge, Conspiracy Rejection的迴歸式之程度。</w:t>
-      </w:r>
-    </w:p>
-    <w:p>
-      <w:pPr>
-        <w:pStyle w:val="BodyText"/>
-      </w:pPr>
-      <w:r>
-        <w:t xml:space="preserve">(Q1 Knowledge, Conspiracy Rejection分別分析)</w:t>
-      </w:r>
-      <w:r>
-        <w:t xml:space="preserve"> </w:t>
-      </w:r>
-      <w:r>
-        <w:t xml:space="preserve">model 0: Q1 responses ~ 1</w:t>
-      </w:r>
-      <w:r>
-        <w:t xml:space="preserve"> </w:t>
-      </w:r>
-      <w:r>
-        <w:t xml:space="preserve">model 1: Q1 responses ~ NC X NCC</w:t>
+        <w:t xml:space="preserve">(原研究第一波分析)</w:t>
+      </w:r>
+      <w:r>
+        <w:t xml:space="preserve"> </w:t>
+      </w:r>
+      <w:r>
+        <w:t xml:space="preserve">1. 疫情資訊回應資料的分類檢測：隨機選取200位參與者的資料進行確證性因素分析，分解兩種因素：Knowledge, Conspiracy Rejection</w:t>
       </w:r>
     </w:p>
     <w:p>
@@ -480,7 +670,7 @@
         <w:pStyle w:val="Compact"/>
       </w:pPr>
       <w:r>
-        <w:t xml:space="preserve">H1a: 迴歸分析確認高NC者掌握資訊的正確度高於低NC者</w:t>
+        <w:t xml:space="preserve">確設性假設分析</w:t>
       </w:r>
     </w:p>
     <w:p>
@@ -488,13 +678,27 @@
         <w:pStyle w:val="FirstParagraph"/>
       </w:pPr>
       <w:r>
-        <w:t xml:space="preserve">(只分析Q1 Knowledge)</w:t>
-      </w:r>
-      <w:r>
-        <w:t xml:space="preserve"> </w:t>
-      </w:r>
-      <w:r>
-        <w:t xml:space="preserve">model 1的 NC 迴歸係數</w:t>
+        <w:t xml:space="preserve">檢測資料符合有Knowledge, Conspiracy Rejection的迴歸式之程度。</w:t>
+      </w:r>
+    </w:p>
+    <w:p>
+      <w:pPr>
+        <w:pStyle w:val="BodyText"/>
+      </w:pPr>
+      <w:r>
+        <w:t xml:space="preserve">(Q1 Knowledge, Conspiracy Rejection分別分析)</w:t>
+      </w:r>
+      <w:r>
+        <w:t xml:space="preserve"> </w:t>
+      </w:r>
+      <w:r>
+        <w:t xml:space="preserve">model 0: Q1 responses ~ 1</w:t>
+      </w:r>
+      <w:r>
+        <w:t xml:space="preserve"> </w:t>
+      </w:r>
+      <w:r>
+        <w:t xml:space="preserve">model 1: Q1 responses ~ NC X NCC</w:t>
       </w:r>
     </w:p>
     <w:p>
@@ -506,25 +710,19 @@
         <w:pStyle w:val="Compact"/>
       </w:pPr>
       <w:r>
-        <w:t xml:space="preserve">H1b: 迴歸分析無法支持高NC者更新疫情資訊的頻率高於低NC者</w:t>
-      </w:r>
-      <w:r>
-        <w:t xml:space="preserve"> </w:t>
-      </w:r>
-      <w:r>
-        <w:t xml:space="preserve">model 0: Q12 responses ~ 1</w:t>
-      </w:r>
-      <w:r>
-        <w:t xml:space="preserve"> </w:t>
-      </w:r>
-      <w:r>
-        <w:t xml:space="preserve">mode1 1: Q12 responses ~ NC*NCC</w:t>
+        <w:t xml:space="preserve">H1a: 迴歸分析確認高NC者掌握資訊的正確度高於低NC者</w:t>
       </w:r>
     </w:p>
     <w:p>
       <w:pPr>
         <w:pStyle w:val="FirstParagraph"/>
       </w:pPr>
+      <w:r>
+        <w:t xml:space="preserve">(只分析Q1 Knowledge)</w:t>
+      </w:r>
+      <w:r>
+        <w:t xml:space="preserve"> </w:t>
+      </w:r>
       <w:r>
         <w:t xml:space="preserve">model 1的 NC 迴歸係數</w:t>
       </w:r>
@@ -538,7 +736,19 @@
         <w:pStyle w:val="Compact"/>
       </w:pPr>
       <w:r>
-        <w:t xml:space="preserve">H1c: 集群分析無法支持高NC者依賴新媒體及可靠管道獲取最新疫情資訊來源的程度高於低NC者</w:t>
+        <w:t xml:space="preserve">H1b: 迴歸分析無法支持高NC者更新疫情資訊的頻率高於低NC者</w:t>
+      </w:r>
+      <w:r>
+        <w:t xml:space="preserve"> </w:t>
+      </w:r>
+      <w:r>
+        <w:t xml:space="preserve">model 0: Q12 responses ~ 1</w:t>
+      </w:r>
+      <w:r>
+        <w:t xml:space="preserve"> </w:t>
+      </w:r>
+      <w:r>
+        <w:t xml:space="preserve">mode1 1: Q12 responses ~ NC*NCC</w:t>
       </w:r>
     </w:p>
     <w:p>
@@ -546,7 +756,7 @@
         <w:pStyle w:val="FirstParagraph"/>
       </w:pPr>
       <w:r>
-        <w:t xml:space="preserve">集群分析綜合Q1, Q10, Q10_1~4, Q12, Q14, Q16, Q17</w:t>
+        <w:t xml:space="preserve">model 1的 NC 迴歸係數</w:t>
       </w:r>
     </w:p>
     <w:p>
@@ -558,12 +768,32 @@
         <w:pStyle w:val="Compact"/>
       </w:pPr>
       <w:r>
+        <w:t xml:space="preserve">H1c: 集群分析無法支持高NC者依賴新媒體及可靠管道獲取最新疫情資訊來源的程度高於低NC者</w:t>
+      </w:r>
+    </w:p>
+    <w:p>
+      <w:pPr>
+        <w:pStyle w:val="FirstParagraph"/>
+      </w:pPr>
+      <w:r>
+        <w:t xml:space="preserve">集群分析綜合Q1, Q10, Q10_1~4, Q12, Q14, Q16, Q17</w:t>
+      </w:r>
+    </w:p>
+    <w:p>
+      <w:pPr>
+        <w:numPr>
+          <w:ilvl w:val="0"/>
+          <w:numId w:val="1007"/>
+        </w:numPr>
+        <w:pStyle w:val="Compact"/>
+      </w:pPr>
+      <w:r>
         <w:t xml:space="preserve">H2: 描述統計顯示高NCC者比低NCC者認為是真實的資訊更有信心(</w:t>
       </w:r>
       <w:r>
         <w:t xml:space="preserve"> </w:t>
       </w:r>
-      <w:hyperlink r:id="rId22">
+      <w:hyperlink r:id="rId25">
         <w:r>
           <w:rPr>
             <w:rStyle w:val="Hyperlink"/>
@@ -620,41 +850,41 @@
       <w:pPr>
         <w:numPr>
           <w:ilvl w:val="0"/>
-          <w:numId w:val="1007"/>
-        </w:numPr>
-        <w:pStyle w:val="Compact"/>
-      </w:pPr>
-      <w:r>
-        <w:t xml:space="preserve">H3: 迴歸分析無法支持低認知動機者(低NC,低NCC)容易接受流言說法</w:t>
-      </w:r>
-    </w:p>
-    <w:p>
-      <w:pPr>
-        <w:pStyle w:val="FirstParagraph"/>
-      </w:pPr>
-      <w:r>
-        <w:t xml:space="preserve">(只分析Q1 Conspiracy Rejection)</w:t>
-      </w:r>
-      <w:r>
-        <w:t xml:space="preserve"> </w:t>
-      </w:r>
-      <w:r>
-        <w:t xml:space="preserve">model 1 的 NC*NCC迴歸係數</w:t>
-      </w:r>
-    </w:p>
-    <w:p>
-      <w:pPr>
-        <w:numPr>
-          <w:ilvl w:val="0"/>
           <w:numId w:val="1008"/>
         </w:numPr>
         <w:pStyle w:val="Compact"/>
       </w:pPr>
       <w:r>
+        <w:t xml:space="preserve">H3: 迴歸分析無法支持低認知動機者(低NC,低NCC)容易接受流言說法</w:t>
+      </w:r>
+    </w:p>
+    <w:p>
+      <w:pPr>
+        <w:pStyle w:val="FirstParagraph"/>
+      </w:pPr>
+      <w:r>
+        <w:t xml:space="preserve">(只分析Q1 Conspiracy Rejection)</w:t>
+      </w:r>
+      <w:r>
+        <w:t xml:space="preserve"> </w:t>
+      </w:r>
+      <w:r>
+        <w:t xml:space="preserve">model 1 的 NC*NCC迴歸係數</w:t>
+      </w:r>
+    </w:p>
+    <w:p>
+      <w:pPr>
+        <w:numPr>
+          <w:ilvl w:val="0"/>
+          <w:numId w:val="1009"/>
+        </w:numPr>
+        <w:pStyle w:val="Compact"/>
+      </w:pPr>
+      <w:r>
         <w:t xml:space="preserve">描述統計</w:t>
       </w:r>
     </w:p>
-    <w:bookmarkStart w:id="32" w:name="參考文獻"/>
+    <w:bookmarkStart w:id="35" w:name="參考文獻"/>
     <w:p>
       <w:pPr>
         <w:pStyle w:val="Heading3"/>
@@ -663,8 +893,8 @@
         <w:t xml:space="preserve">參考文獻</w:t>
       </w:r>
     </w:p>
-    <w:bookmarkStart w:id="31" w:name="refs"/>
-    <w:bookmarkStart w:id="24" w:name="X9c64651bef7f647c12fd47973ff5adc86cf9aee"/>
+    <w:bookmarkStart w:id="34" w:name="refs"/>
+    <w:bookmarkStart w:id="27" w:name="X9c64651bef7f647c12fd47973ff5adc86cf9aee"/>
     <w:p>
       <w:pPr>
         <w:pStyle w:val="Bibliography"/>
@@ -705,7 +935,7 @@
       <w:r>
         <w:t xml:space="preserve"> </w:t>
       </w:r>
-      <w:hyperlink r:id="rId23">
+      <w:hyperlink r:id="rId26">
         <w:r>
           <w:rPr>
             <w:rStyle w:val="Hyperlink"/>
@@ -717,8 +947,8 @@
         <w:t xml:space="preserve">.</w:t>
       </w:r>
     </w:p>
-    <w:bookmarkEnd w:id="24"/>
-    <w:bookmarkStart w:id="26" w:name="ref-cacioppoNeedCognition1982"/>
+    <w:bookmarkEnd w:id="27"/>
+    <w:bookmarkStart w:id="29" w:name="ref-cacioppoNeedCognition1982"/>
     <w:p>
       <w:pPr>
         <w:pStyle w:val="Bibliography"/>
@@ -750,7 +980,7 @@
       <w:r>
         <w:t xml:space="preserve"> </w:t>
       </w:r>
-      <w:hyperlink r:id="rId25">
+      <w:hyperlink r:id="rId28">
         <w:r>
           <w:rPr>
             <w:rStyle w:val="Hyperlink"/>
@@ -762,8 +992,8 @@
         <w:t xml:space="preserve">.</w:t>
       </w:r>
     </w:p>
-    <w:bookmarkEnd w:id="26"/>
-    <w:bookmarkStart w:id="28" w:name="ref-cacioppoEfficientAssessmentNeed1984"/>
+    <w:bookmarkEnd w:id="29"/>
+    <w:bookmarkStart w:id="31" w:name="ref-cacioppoEfficientAssessmentNeed1984"/>
     <w:p>
       <w:pPr>
         <w:pStyle w:val="Bibliography"/>
@@ -828,7 +1058,7 @@
       <w:r>
         <w:t xml:space="preserve"> </w:t>
       </w:r>
-      <w:hyperlink r:id="rId27">
+      <w:hyperlink r:id="rId30">
         <w:r>
           <w:rPr>
             <w:rStyle w:val="Hyperlink"/>
@@ -840,8 +1070,8 @@
         <w:t xml:space="preserve">.</w:t>
       </w:r>
     </w:p>
-    <w:bookmarkEnd w:id="28"/>
-    <w:bookmarkStart w:id="30" w:name="Xf10a0a12e0dc6e8f36f77b93e0800941138d7c9"/>
+    <w:bookmarkEnd w:id="31"/>
+    <w:bookmarkStart w:id="33" w:name="Xf10a0a12e0dc6e8f36f77b93e0800941138d7c9"/>
     <w:p>
       <w:pPr>
         <w:pStyle w:val="Bibliography"/>
@@ -918,7 +1148,7 @@
       <w:r>
         <w:t xml:space="preserve"> </w:t>
       </w:r>
-      <w:hyperlink r:id="rId29">
+      <w:hyperlink r:id="rId32">
         <w:r>
           <w:rPr>
             <w:rStyle w:val="Hyperlink"/>
@@ -930,10 +1160,10 @@
         <w:t xml:space="preserve">.</w:t>
       </w:r>
     </w:p>
-    <w:bookmarkEnd w:id="30"/>
-    <w:bookmarkEnd w:id="31"/>
-    <w:bookmarkEnd w:id="32"/>
     <w:bookmarkEnd w:id="33"/>
+    <w:bookmarkEnd w:id="34"/>
+    <w:bookmarkEnd w:id="35"/>
+    <w:bookmarkEnd w:id="36"/>
     <w:sectPr/>
   </w:body>
 </w:document>
@@ -1540,6 +1770,36 @@
     </w:lvlOverride>
   </w:num>
   <w:num w:numId="1002">
+    <w:abstractNumId w:val="99411"/>
+    <w:lvlOverride w:ilvl="0">
+      <w:startOverride w:val="1"/>
+    </w:lvlOverride>
+    <w:lvlOverride w:ilvl="1">
+      <w:startOverride w:val="1"/>
+    </w:lvlOverride>
+    <w:lvlOverride w:ilvl="2">
+      <w:startOverride w:val="1"/>
+    </w:lvlOverride>
+    <w:lvlOverride w:ilvl="3">
+      <w:startOverride w:val="1"/>
+    </w:lvlOverride>
+    <w:lvlOverride w:ilvl="4">
+      <w:startOverride w:val="1"/>
+    </w:lvlOverride>
+    <w:lvlOverride w:ilvl="5">
+      <w:startOverride w:val="1"/>
+    </w:lvlOverride>
+    <w:lvlOverride w:ilvl="6">
+      <w:startOverride w:val="1"/>
+    </w:lvlOverride>
+    <w:lvlOverride w:ilvl="7">
+      <w:startOverride w:val="1"/>
+    </w:lvlOverride>
+    <w:lvlOverride w:ilvl="8">
+      <w:startOverride w:val="1"/>
+    </w:lvlOverride>
+  </w:num>
+  <w:num w:numId="1003">
     <w:abstractNumId w:val="99412"/>
     <w:lvlOverride w:ilvl="0">
       <w:startOverride w:val="2"/>
@@ -1568,9 +1828,6 @@
     <w:lvlOverride w:ilvl="8">
       <w:startOverride w:val="2"/>
     </w:lvlOverride>
-  </w:num>
-  <w:num w:numId="1003">
-    <w:abstractNumId w:val="991"/>
   </w:num>
   <w:num w:numId="1004">
     <w:abstractNumId w:val="991"/>
@@ -1585,6 +1842,9 @@
     <w:abstractNumId w:val="991"/>
   </w:num>
   <w:num w:numId="1008">
+    <w:abstractNumId w:val="991"/>
+  </w:num>
+  <w:num w:numId="1009">
     <w:abstractNumId w:val="99413"/>
     <w:lvlOverride w:ilvl="0">
       <w:startOverride w:val="3"/>

</xml_diff>